<commit_message>
Update Validacion EndPoints - TP_PPLA_Grupo4.docx
</commit_message>
<xml_diff>
--- a/Documentacion/Testing/Validacion EndPoints - TP_PPLA_Grupo4.docx
+++ b/Documentacion/Testing/Validacion EndPoints - TP_PPLA_Grupo4.docx
@@ -6,6 +6,8 @@
       <w:pPr>
         <w:pStyle w:val="Ttulo2"/>
       </w:pPr>
+      <w:bookmarkStart w:id="0" w:name="_GoBack"/>
+      <w:bookmarkEnd w:id="0"/>
       <w:r>
         <w:t>Controller: USER</w:t>
       </w:r>
@@ -18,9 +20,9 @@
           <w:lang w:eastAsia="es-AR"/>
         </w:rPr>
         <w:drawing>
-          <wp:inline distT="0" distB="0" distL="0" distR="0" wp14:anchorId="1F4015B5" wp14:editId="788D92CC">
-            <wp:extent cx="5400040" cy="2448287"/>
-            <wp:effectExtent l="0" t="0" r="0" b="9525"/>
+          <wp:inline distT="0" distB="0" distL="0" distR="0" wp14:anchorId="58498927" wp14:editId="77861D70">
+            <wp:extent cx="5400040" cy="2403073"/>
+            <wp:effectExtent l="0" t="0" r="0" b="0"/>
             <wp:docPr id="1" name="Imagen 1"/>
             <wp:cNvGraphicFramePr>
               <a:graphicFrameLocks xmlns:a="http://schemas.openxmlformats.org/drawingml/2006/main" noChangeAspect="1"/>
@@ -41,7 +43,7 @@
                   <pic:spPr>
                     <a:xfrm>
                       <a:off x="0" y="0"/>
-                      <a:ext cx="5400040" cy="2448287"/>
+                      <a:ext cx="5400040" cy="2403073"/>
                     </a:xfrm>
                     <a:prstGeom prst="rect">
                       <a:avLst/>
@@ -11528,8 +11530,8 @@
         <w:tblLook w:val="04A0" w:firstRow="1" w:lastRow="0" w:firstColumn="1" w:lastColumn="0" w:noHBand="0" w:noVBand="1"/>
       </w:tblPr>
       <w:tblGrid>
-        <w:gridCol w:w="1261"/>
-        <w:gridCol w:w="7459"/>
+        <w:gridCol w:w="1349"/>
+        <w:gridCol w:w="7371"/>
       </w:tblGrid>
       <w:tr>
         <w:trPr>
@@ -11828,10 +11830,10 @@
                 <w:noProof/>
               </w:rPr>
               <w:drawing>
-                <wp:inline distT="0" distB="0" distL="0" distR="0" wp14:anchorId="205E3024" wp14:editId="58699EBB">
-                  <wp:extent cx="4019550" cy="1002386"/>
-                  <wp:effectExtent l="0" t="0" r="0" b="7620"/>
-                  <wp:docPr id="67" name="Imagen 67"/>
+                <wp:inline distT="0" distB="0" distL="0" distR="0" wp14:anchorId="28FB40A0" wp14:editId="47557DA6">
+                  <wp:extent cx="4102873" cy="876933"/>
+                  <wp:effectExtent l="0" t="0" r="0" b="0"/>
+                  <wp:docPr id="17" name="Imagen 17"/>
                   <wp:cNvGraphicFramePr>
                     <a:graphicFrameLocks xmlns:a="http://schemas.openxmlformats.org/drawingml/2006/main" noChangeAspect="1"/>
                   </wp:cNvGraphicFramePr>
@@ -11851,7 +11853,7 @@
                         <pic:spPr>
                           <a:xfrm>
                             <a:off x="0" y="0"/>
-                            <a:ext cx="4020915" cy="1002726"/>
+                            <a:ext cx="4101783" cy="876700"/>
                           </a:xfrm>
                           <a:prstGeom prst="rect">
                             <a:avLst/>
@@ -12090,10 +12092,10 @@
                 <w:noProof/>
               </w:rPr>
               <w:drawing>
-                <wp:inline distT="0" distB="0" distL="0" distR="0" wp14:anchorId="52CC9F30" wp14:editId="7A22C695">
-                  <wp:extent cx="4516341" cy="1139561"/>
-                  <wp:effectExtent l="0" t="0" r="0" b="3810"/>
-                  <wp:docPr id="6" name="Imagen 6"/>
+                <wp:inline distT="0" distB="0" distL="0" distR="0" wp14:anchorId="68391A05" wp14:editId="4AE3727C">
+                  <wp:extent cx="4387951" cy="1121564"/>
+                  <wp:effectExtent l="0" t="0" r="0" b="2540"/>
+                  <wp:docPr id="23" name="Imagen 23"/>
                   <wp:cNvGraphicFramePr>
                     <a:graphicFrameLocks xmlns:a="http://schemas.openxmlformats.org/drawingml/2006/main" noChangeAspect="1"/>
                   </wp:cNvGraphicFramePr>
@@ -12113,7 +12115,7 @@
                         <pic:spPr>
                           <a:xfrm>
                             <a:off x="0" y="0"/>
-                            <a:ext cx="4522067" cy="1141006"/>
+                            <a:ext cx="4408123" cy="1126720"/>
                           </a:xfrm>
                           <a:prstGeom prst="rect">
                             <a:avLst/>
@@ -12134,54 +12136,15 @@
                 <w:i/>
               </w:rPr>
             </w:pPr>
-          </w:p>
-        </w:tc>
-      </w:tr>
-      <w:tr>
-        <w:trPr>
-          <w:cnfStyle w:val="000000100000" w:firstRow="0" w:lastRow="0" w:firstColumn="0" w:lastColumn="0" w:oddVBand="0" w:evenVBand="0" w:oddHBand="1" w:evenHBand="0" w:firstRowFirstColumn="0" w:firstRowLastColumn="0" w:lastRowFirstColumn="0" w:lastRowLastColumn="0"/>
-        </w:trPr>
-        <w:tc>
-          <w:tcPr>
-            <w:cnfStyle w:val="001000000000" w:firstRow="0" w:lastRow="0" w:firstColumn="1" w:lastColumn="0" w:oddVBand="0" w:evenVBand="0" w:oddHBand="0" w:evenHBand="0" w:firstRowFirstColumn="0" w:firstRowLastColumn="0" w:lastRowFirstColumn="0" w:lastRowLastColumn="0"/>
-            <w:tcW w:w="1349" w:type="dxa"/>
-          </w:tcPr>
-          <w:p>
-            <w:r>
-              <w:t>Caso Usuario existente</w:t>
-            </w:r>
-          </w:p>
-        </w:tc>
-        <w:tc>
-          <w:tcPr>
-            <w:tcW w:w="7371" w:type="dxa"/>
-          </w:tcPr>
-          <w:p>
-            <w:pPr>
-              <w:pStyle w:val="HTMLconformatoprevio"/>
-              <w:cnfStyle w:val="000000100000" w:firstRow="0" w:lastRow="0" w:firstColumn="0" w:lastColumn="0" w:oddVBand="0" w:evenVBand="0" w:oddHBand="1" w:evenHBand="0" w:firstRowFirstColumn="0" w:firstRowLastColumn="0" w:lastRowFirstColumn="0" w:lastRowLastColumn="0"/>
+            <w:r>
               <w:rPr>
                 <w:noProof/>
               </w:rPr>
-            </w:pPr>
-          </w:p>
-          <w:p>
-            <w:pPr>
-              <w:pStyle w:val="HTMLconformatoprevio"/>
-              <w:cnfStyle w:val="000000100000" w:firstRow="0" w:lastRow="0" w:firstColumn="0" w:lastColumn="0" w:oddVBand="0" w:evenVBand="0" w:oddHBand="1" w:evenHBand="0" w:firstRowFirstColumn="0" w:firstRowLastColumn="0" w:lastRowFirstColumn="0" w:lastRowLastColumn="0"/>
-              <w:rPr>
-                <w:noProof/>
-              </w:rPr>
-            </w:pPr>
-            <w:r>
-              <w:rPr>
-                <w:noProof/>
-              </w:rPr>
               <w:drawing>
-                <wp:inline distT="0" distB="0" distL="0" distR="0" wp14:anchorId="167B1926" wp14:editId="398B0109">
-                  <wp:extent cx="4643562" cy="1030852"/>
-                  <wp:effectExtent l="0" t="0" r="5080" b="0"/>
-                  <wp:docPr id="7" name="Imagen 7"/>
+                <wp:inline distT="0" distB="0" distL="0" distR="0" wp14:anchorId="102A0F8D" wp14:editId="23162C6D">
+                  <wp:extent cx="4230093" cy="326422"/>
+                  <wp:effectExtent l="0" t="0" r="0" b="0"/>
+                  <wp:docPr id="27" name="Imagen 27"/>
                   <wp:cNvGraphicFramePr>
                     <a:graphicFrameLocks xmlns:a="http://schemas.openxmlformats.org/drawingml/2006/main" noChangeAspect="1"/>
                   </wp:cNvGraphicFramePr>
@@ -12201,7 +12164,153 @@
                         <pic:spPr>
                           <a:xfrm>
                             <a:off x="0" y="0"/>
-                            <a:ext cx="4642329" cy="1030578"/>
+                            <a:ext cx="4308022" cy="332436"/>
+                          </a:xfrm>
+                          <a:prstGeom prst="rect">
+                            <a:avLst/>
+                          </a:prstGeom>
+                        </pic:spPr>
+                      </pic:pic>
+                    </a:graphicData>
+                  </a:graphic>
+                </wp:inline>
+              </w:drawing>
+            </w:r>
+          </w:p>
+          <w:p>
+            <w:pPr>
+              <w:pStyle w:val="HTMLconformatoprevio"/>
+              <w:cnfStyle w:val="000000000000" w:firstRow="0" w:lastRow="0" w:firstColumn="0" w:lastColumn="0" w:oddVBand="0" w:evenVBand="0" w:oddHBand="0" w:evenHBand="0" w:firstRowFirstColumn="0" w:firstRowLastColumn="0" w:lastRowFirstColumn="0" w:lastRowLastColumn="0"/>
+              <w:rPr>
+                <w:i/>
+              </w:rPr>
+            </w:pPr>
+          </w:p>
+          <w:p>
+            <w:pPr>
+              <w:pStyle w:val="HTMLconformatoprevio"/>
+              <w:cnfStyle w:val="000000000000" w:firstRow="0" w:lastRow="0" w:firstColumn="0" w:lastColumn="0" w:oddVBand="0" w:evenVBand="0" w:oddHBand="0" w:evenHBand="0" w:firstRowFirstColumn="0" w:firstRowLastColumn="0" w:lastRowFirstColumn="0" w:lastRowLastColumn="0"/>
+              <w:rPr>
+                <w:i/>
+              </w:rPr>
+            </w:pPr>
+            <w:r>
+              <w:rPr>
+                <w:noProof/>
+              </w:rPr>
+              <w:drawing>
+                <wp:inline distT="0" distB="0" distL="0" distR="0" wp14:anchorId="2A5FE4AE" wp14:editId="5AC7F795">
+                  <wp:extent cx="3923974" cy="603688"/>
+                  <wp:effectExtent l="0" t="0" r="635" b="6350"/>
+                  <wp:docPr id="24" name="Imagen 24"/>
+                  <wp:cNvGraphicFramePr>
+                    <a:graphicFrameLocks xmlns:a="http://schemas.openxmlformats.org/drawingml/2006/main" noChangeAspect="1"/>
+                  </wp:cNvGraphicFramePr>
+                  <a:graphic xmlns:a="http://schemas.openxmlformats.org/drawingml/2006/main">
+                    <a:graphicData uri="http://schemas.openxmlformats.org/drawingml/2006/picture">
+                      <pic:pic xmlns:pic="http://schemas.openxmlformats.org/drawingml/2006/picture">
+                        <pic:nvPicPr>
+                          <pic:cNvPr id="0" name=""/>
+                          <pic:cNvPicPr/>
+                        </pic:nvPicPr>
+                        <pic:blipFill>
+                          <a:blip r:embed="rId43"/>
+                          <a:stretch>
+                            <a:fillRect/>
+                          </a:stretch>
+                        </pic:blipFill>
+                        <pic:spPr>
+                          <a:xfrm>
+                            <a:off x="0" y="0"/>
+                            <a:ext cx="3941936" cy="606451"/>
+                          </a:xfrm>
+                          <a:prstGeom prst="rect">
+                            <a:avLst/>
+                          </a:prstGeom>
+                        </pic:spPr>
+                      </pic:pic>
+                    </a:graphicData>
+                  </a:graphic>
+                </wp:inline>
+              </w:drawing>
+            </w:r>
+          </w:p>
+          <w:p>
+            <w:pPr>
+              <w:pStyle w:val="HTMLconformatoprevio"/>
+              <w:cnfStyle w:val="000000000000" w:firstRow="0" w:lastRow="0" w:firstColumn="0" w:lastColumn="0" w:oddVBand="0" w:evenVBand="0" w:oddHBand="0" w:evenHBand="0" w:firstRowFirstColumn="0" w:firstRowLastColumn="0" w:lastRowFirstColumn="0" w:lastRowLastColumn="0"/>
+              <w:rPr>
+                <w:i/>
+              </w:rPr>
+            </w:pPr>
+          </w:p>
+        </w:tc>
+      </w:tr>
+      <w:tr>
+        <w:trPr>
+          <w:cnfStyle w:val="000000100000" w:firstRow="0" w:lastRow="0" w:firstColumn="0" w:lastColumn="0" w:oddVBand="0" w:evenVBand="0" w:oddHBand="1" w:evenHBand="0" w:firstRowFirstColumn="0" w:firstRowLastColumn="0" w:lastRowFirstColumn="0" w:lastRowLastColumn="0"/>
+        </w:trPr>
+        <w:tc>
+          <w:tcPr>
+            <w:cnfStyle w:val="001000000000" w:firstRow="0" w:lastRow="0" w:firstColumn="1" w:lastColumn="0" w:oddVBand="0" w:evenVBand="0" w:oddHBand="0" w:evenHBand="0" w:firstRowFirstColumn="0" w:firstRowLastColumn="0" w:lastRowFirstColumn="0" w:lastRowLastColumn="0"/>
+            <w:tcW w:w="1349" w:type="dxa"/>
+          </w:tcPr>
+          <w:p>
+            <w:r>
+              <w:t>Caso Usuario existente</w:t>
+            </w:r>
+          </w:p>
+        </w:tc>
+        <w:tc>
+          <w:tcPr>
+            <w:tcW w:w="7371" w:type="dxa"/>
+          </w:tcPr>
+          <w:p>
+            <w:pPr>
+              <w:pStyle w:val="HTMLconformatoprevio"/>
+              <w:cnfStyle w:val="000000100000" w:firstRow="0" w:lastRow="0" w:firstColumn="0" w:lastColumn="0" w:oddVBand="0" w:evenVBand="0" w:oddHBand="1" w:evenHBand="0" w:firstRowFirstColumn="0" w:firstRowLastColumn="0" w:lastRowFirstColumn="0" w:lastRowLastColumn="0"/>
+              <w:rPr>
+                <w:noProof/>
+              </w:rPr>
+            </w:pPr>
+          </w:p>
+          <w:p>
+            <w:pPr>
+              <w:pStyle w:val="HTMLconformatoprevio"/>
+              <w:cnfStyle w:val="000000100000" w:firstRow="0" w:lastRow="0" w:firstColumn="0" w:lastColumn="0" w:oddVBand="0" w:evenVBand="0" w:oddHBand="1" w:evenHBand="0" w:firstRowFirstColumn="0" w:firstRowLastColumn="0" w:lastRowFirstColumn="0" w:lastRowLastColumn="0"/>
+              <w:rPr>
+                <w:noProof/>
+              </w:rPr>
+            </w:pPr>
+            <w:r>
+              <w:rPr>
+                <w:noProof/>
+              </w:rPr>
+              <w:drawing>
+                <wp:inline distT="0" distB="0" distL="0" distR="0" wp14:anchorId="16981561" wp14:editId="13970F73">
+                  <wp:extent cx="4484535" cy="1072168"/>
+                  <wp:effectExtent l="0" t="0" r="0" b="0"/>
+                  <wp:docPr id="28" name="Imagen 28"/>
+                  <wp:cNvGraphicFramePr>
+                    <a:graphicFrameLocks xmlns:a="http://schemas.openxmlformats.org/drawingml/2006/main" noChangeAspect="1"/>
+                  </wp:cNvGraphicFramePr>
+                  <a:graphic xmlns:a="http://schemas.openxmlformats.org/drawingml/2006/main">
+                    <a:graphicData uri="http://schemas.openxmlformats.org/drawingml/2006/picture">
+                      <pic:pic xmlns:pic="http://schemas.openxmlformats.org/drawingml/2006/picture">
+                        <pic:nvPicPr>
+                          <pic:cNvPr id="0" name=""/>
+                          <pic:cNvPicPr/>
+                        </pic:nvPicPr>
+                        <pic:blipFill>
+                          <a:blip r:embed="rId44"/>
+                          <a:stretch>
+                            <a:fillRect/>
+                          </a:stretch>
+                        </pic:blipFill>
+                        <pic:spPr>
+                          <a:xfrm>
+                            <a:off x="0" y="0"/>
+                            <a:ext cx="4483344" cy="1071883"/>
                           </a:xfrm>
                           <a:prstGeom prst="rect">
                             <a:avLst/>
@@ -12244,7 +12353,7 @@
                     <pic:cNvPicPr/>
                   </pic:nvPicPr>
                   <pic:blipFill>
-                    <a:blip r:embed="rId43"/>
+                    <a:blip r:embed="rId45"/>
                     <a:stretch>
                       <a:fillRect/>
                     </a:stretch>
@@ -12444,7 +12553,7 @@
                 <w:lang w:val="en-US"/>
               </w:rPr>
             </w:pPr>
-            <w:hyperlink r:id="rId44" w:history="1">
+            <w:hyperlink r:id="rId46" w:history="1">
               <w:r>
                 <w:rPr>
                   <w:rStyle w:val="Hipervnculo"/>
@@ -13380,7 +13489,7 @@
                           <pic:cNvPicPr/>
                         </pic:nvPicPr>
                         <pic:blipFill>
-                          <a:blip r:embed="rId45"/>
+                          <a:blip r:embed="rId47"/>
                           <a:stretch>
                             <a:fillRect/>
                           </a:stretch>
@@ -13598,7 +13707,7 @@
                 <w:lang w:val="en-US"/>
               </w:rPr>
             </w:pPr>
-            <w:hyperlink r:id="rId46" w:history="1">
+            <w:hyperlink r:id="rId48" w:history="1">
               <w:r>
                 <w:rPr>
                   <w:rStyle w:val="Hipervnculo"/>
@@ -13741,7 +13850,7 @@
                           <pic:cNvPicPr/>
                         </pic:nvPicPr>
                         <pic:blipFill>
-                          <a:blip r:embed="rId47"/>
+                          <a:blip r:embed="rId49"/>
                           <a:stretch>
                             <a:fillRect/>
                           </a:stretch>
@@ -13934,7 +14043,7 @@
                           <pic:cNvPicPr/>
                         </pic:nvPicPr>
                         <pic:blipFill>
-                          <a:blip r:embed="rId48"/>
+                          <a:blip r:embed="rId50"/>
                           <a:stretch>
                             <a:fillRect/>
                           </a:stretch>
@@ -14028,7 +14137,7 @@
                           <pic:cNvPicPr/>
                         </pic:nvPicPr>
                         <pic:blipFill>
-                          <a:blip r:embed="rId49"/>
+                          <a:blip r:embed="rId51"/>
                           <a:stretch>
                             <a:fillRect/>
                           </a:stretch>
@@ -14235,7 +14344,7 @@
                 <w:lang w:val="en-US"/>
               </w:rPr>
             </w:pPr>
-            <w:hyperlink r:id="rId50" w:history="1">
+            <w:hyperlink r:id="rId52" w:history="1">
               <w:r>
                 <w:rPr>
                   <w:rStyle w:val="Hipervnculo"/>
@@ -14378,7 +14487,7 @@
                           <pic:cNvPicPr/>
                         </pic:nvPicPr>
                         <pic:blipFill>
-                          <a:blip r:embed="rId51"/>
+                          <a:blip r:embed="rId53"/>
                           <a:stretch>
                             <a:fillRect/>
                           </a:stretch>
@@ -14568,7 +14677,7 @@
                           <pic:cNvPicPr/>
                         </pic:nvPicPr>
                         <pic:blipFill>
-                          <a:blip r:embed="rId52"/>
+                          <a:blip r:embed="rId54"/>
                           <a:stretch>
                             <a:fillRect/>
                           </a:stretch>
@@ -14626,7 +14735,7 @@
                           <pic:cNvPicPr/>
                         </pic:nvPicPr>
                         <pic:blipFill>
-                          <a:blip r:embed="rId53"/>
+                          <a:blip r:embed="rId55"/>
                           <a:stretch>
                             <a:fillRect/>
                           </a:stretch>
@@ -14988,7 +15097,7 @@
                           <pic:cNvPicPr/>
                         </pic:nvPicPr>
                         <pic:blipFill>
-                          <a:blip r:embed="rId54"/>
+                          <a:blip r:embed="rId56"/>
                           <a:stretch>
                             <a:fillRect/>
                           </a:stretch>
@@ -15167,6 +15276,88 @@
                   <wp:extent cx="4648200" cy="794685"/>
                   <wp:effectExtent l="0" t="0" r="0" b="5715"/>
                   <wp:docPr id="89" name="Imagen 89"/>
+                  <wp:cNvGraphicFramePr>
+                    <a:graphicFrameLocks xmlns:a="http://schemas.openxmlformats.org/drawingml/2006/main" noChangeAspect="1"/>
+                  </wp:cNvGraphicFramePr>
+                  <a:graphic xmlns:a="http://schemas.openxmlformats.org/drawingml/2006/main">
+                    <a:graphicData uri="http://schemas.openxmlformats.org/drawingml/2006/picture">
+                      <pic:pic xmlns:pic="http://schemas.openxmlformats.org/drawingml/2006/picture">
+                        <pic:nvPicPr>
+                          <pic:cNvPr id="0" name=""/>
+                          <pic:cNvPicPr/>
+                        </pic:nvPicPr>
+                        <pic:blipFill>
+                          <a:blip r:embed="rId57"/>
+                          <a:stretch>
+                            <a:fillRect/>
+                          </a:stretch>
+                        </pic:blipFill>
+                        <pic:spPr>
+                          <a:xfrm>
+                            <a:off x="0" y="0"/>
+                            <a:ext cx="4649778" cy="794955"/>
+                          </a:xfrm>
+                          <a:prstGeom prst="rect">
+                            <a:avLst/>
+                          </a:prstGeom>
+                        </pic:spPr>
+                      </pic:pic>
+                    </a:graphicData>
+                  </a:graphic>
+                </wp:inline>
+              </w:drawing>
+            </w:r>
+          </w:p>
+          <w:p>
+            <w:pPr>
+              <w:pStyle w:val="HTMLconformatoprevio"/>
+              <w:cnfStyle w:val="000000000000" w:firstRow="0" w:lastRow="0" w:firstColumn="0" w:lastColumn="0" w:oddVBand="0" w:evenVBand="0" w:oddHBand="0" w:evenHBand="0" w:firstRowFirstColumn="0" w:firstRowLastColumn="0" w:lastRowFirstColumn="0" w:lastRowLastColumn="0"/>
+              <w:rPr>
+                <w:i/>
+              </w:rPr>
+            </w:pPr>
+          </w:p>
+          <w:p>
+            <w:pPr>
+              <w:pStyle w:val="HTMLconformatoprevio"/>
+              <w:cnfStyle w:val="000000000000" w:firstRow="0" w:lastRow="0" w:firstColumn="0" w:lastColumn="0" w:oddVBand="0" w:evenVBand="0" w:oddHBand="0" w:evenHBand="0" w:firstRowFirstColumn="0" w:firstRowLastColumn="0" w:lastRowFirstColumn="0" w:lastRowLastColumn="0"/>
+              <w:rPr>
+                <w:i/>
+              </w:rPr>
+            </w:pPr>
+            <w:r>
+              <w:rPr>
+                <w:i/>
+              </w:rPr>
+              <w:t>ANTES</w:t>
+            </w:r>
+          </w:p>
+          <w:p>
+            <w:pPr>
+              <w:pStyle w:val="HTMLconformatoprevio"/>
+              <w:cnfStyle w:val="000000000000" w:firstRow="0" w:lastRow="0" w:firstColumn="0" w:lastColumn="0" w:oddVBand="0" w:evenVBand="0" w:oddHBand="0" w:evenHBand="0" w:firstRowFirstColumn="0" w:firstRowLastColumn="0" w:lastRowFirstColumn="0" w:lastRowLastColumn="0"/>
+              <w:rPr>
+                <w:i/>
+              </w:rPr>
+            </w:pPr>
+          </w:p>
+          <w:p>
+            <w:pPr>
+              <w:pStyle w:val="HTMLconformatoprevio"/>
+              <w:cnfStyle w:val="000000000000" w:firstRow="0" w:lastRow="0" w:firstColumn="0" w:lastColumn="0" w:oddVBand="0" w:evenVBand="0" w:oddHBand="0" w:evenHBand="0" w:firstRowFirstColumn="0" w:firstRowLastColumn="0" w:lastRowFirstColumn="0" w:lastRowLastColumn="0"/>
+              <w:rPr>
+                <w:i/>
+              </w:rPr>
+            </w:pPr>
+            <w:r>
+              <w:rPr>
+                <w:noProof/>
+              </w:rPr>
+              <w:drawing>
+                <wp:inline distT="0" distB="0" distL="0" distR="0" wp14:anchorId="7AD47A4A" wp14:editId="4464603E">
+                  <wp:extent cx="4390476" cy="2257143"/>
+                  <wp:effectExtent l="0" t="0" r="0" b="0"/>
+                  <wp:docPr id="90" name="Imagen 90"/>
                   <wp:cNvGraphicFramePr>
                     <a:graphicFrameLocks xmlns:a="http://schemas.openxmlformats.org/drawingml/2006/main" noChangeAspect="1"/>
                   </wp:cNvGraphicFramePr>
@@ -15186,88 +15377,6 @@
                         <pic:spPr>
                           <a:xfrm>
                             <a:off x="0" y="0"/>
-                            <a:ext cx="4649778" cy="794955"/>
-                          </a:xfrm>
-                          <a:prstGeom prst="rect">
-                            <a:avLst/>
-                          </a:prstGeom>
-                        </pic:spPr>
-                      </pic:pic>
-                    </a:graphicData>
-                  </a:graphic>
-                </wp:inline>
-              </w:drawing>
-            </w:r>
-          </w:p>
-          <w:p>
-            <w:pPr>
-              <w:pStyle w:val="HTMLconformatoprevio"/>
-              <w:cnfStyle w:val="000000000000" w:firstRow="0" w:lastRow="0" w:firstColumn="0" w:lastColumn="0" w:oddVBand="0" w:evenVBand="0" w:oddHBand="0" w:evenHBand="0" w:firstRowFirstColumn="0" w:firstRowLastColumn="0" w:lastRowFirstColumn="0" w:lastRowLastColumn="0"/>
-              <w:rPr>
-                <w:i/>
-              </w:rPr>
-            </w:pPr>
-          </w:p>
-          <w:p>
-            <w:pPr>
-              <w:pStyle w:val="HTMLconformatoprevio"/>
-              <w:cnfStyle w:val="000000000000" w:firstRow="0" w:lastRow="0" w:firstColumn="0" w:lastColumn="0" w:oddVBand="0" w:evenVBand="0" w:oddHBand="0" w:evenHBand="0" w:firstRowFirstColumn="0" w:firstRowLastColumn="0" w:lastRowFirstColumn="0" w:lastRowLastColumn="0"/>
-              <w:rPr>
-                <w:i/>
-              </w:rPr>
-            </w:pPr>
-            <w:r>
-              <w:rPr>
-                <w:i/>
-              </w:rPr>
-              <w:t>ANTES</w:t>
-            </w:r>
-          </w:p>
-          <w:p>
-            <w:pPr>
-              <w:pStyle w:val="HTMLconformatoprevio"/>
-              <w:cnfStyle w:val="000000000000" w:firstRow="0" w:lastRow="0" w:firstColumn="0" w:lastColumn="0" w:oddVBand="0" w:evenVBand="0" w:oddHBand="0" w:evenHBand="0" w:firstRowFirstColumn="0" w:firstRowLastColumn="0" w:lastRowFirstColumn="0" w:lastRowLastColumn="0"/>
-              <w:rPr>
-                <w:i/>
-              </w:rPr>
-            </w:pPr>
-          </w:p>
-          <w:p>
-            <w:pPr>
-              <w:pStyle w:val="HTMLconformatoprevio"/>
-              <w:cnfStyle w:val="000000000000" w:firstRow="0" w:lastRow="0" w:firstColumn="0" w:lastColumn="0" w:oddVBand="0" w:evenVBand="0" w:oddHBand="0" w:evenHBand="0" w:firstRowFirstColumn="0" w:firstRowLastColumn="0" w:lastRowFirstColumn="0" w:lastRowLastColumn="0"/>
-              <w:rPr>
-                <w:i/>
-              </w:rPr>
-            </w:pPr>
-            <w:r>
-              <w:rPr>
-                <w:noProof/>
-              </w:rPr>
-              <w:drawing>
-                <wp:inline distT="0" distB="0" distL="0" distR="0" wp14:anchorId="7AD47A4A" wp14:editId="4464603E">
-                  <wp:extent cx="4390476" cy="2257143"/>
-                  <wp:effectExtent l="0" t="0" r="0" b="0"/>
-                  <wp:docPr id="90" name="Imagen 90"/>
-                  <wp:cNvGraphicFramePr>
-                    <a:graphicFrameLocks xmlns:a="http://schemas.openxmlformats.org/drawingml/2006/main" noChangeAspect="1"/>
-                  </wp:cNvGraphicFramePr>
-                  <a:graphic xmlns:a="http://schemas.openxmlformats.org/drawingml/2006/main">
-                    <a:graphicData uri="http://schemas.openxmlformats.org/drawingml/2006/picture">
-                      <pic:pic xmlns:pic="http://schemas.openxmlformats.org/drawingml/2006/picture">
-                        <pic:nvPicPr>
-                          <pic:cNvPr id="0" name=""/>
-                          <pic:cNvPicPr/>
-                        </pic:nvPicPr>
-                        <pic:blipFill>
-                          <a:blip r:embed="rId53"/>
-                          <a:stretch>
-                            <a:fillRect/>
-                          </a:stretch>
-                        </pic:blipFill>
-                        <pic:spPr>
-                          <a:xfrm>
-                            <a:off x="0" y="0"/>
                             <a:ext cx="4390476" cy="2257143"/>
                           </a:xfrm>
                           <a:prstGeom prst="rect">
@@ -15343,7 +15452,7 @@
                           <pic:cNvPicPr/>
                         </pic:nvPicPr>
                         <pic:blipFill>
-                          <a:blip r:embed="rId56"/>
+                          <a:blip r:embed="rId58"/>
                           <a:stretch>
                             <a:fillRect/>
                           </a:stretch>
@@ -15423,7 +15532,7 @@
                           <pic:cNvPicPr/>
                         </pic:nvPicPr>
                         <pic:blipFill>
-                          <a:blip r:embed="rId57"/>
+                          <a:blip r:embed="rId59"/>
                           <a:stretch>
                             <a:fillRect/>
                           </a:stretch>
@@ -15776,7 +15885,7 @@
                           <pic:cNvPicPr/>
                         </pic:nvPicPr>
                         <pic:blipFill>
-                          <a:blip r:embed="rId58"/>
+                          <a:blip r:embed="rId60"/>
                           <a:stretch>
                             <a:fillRect/>
                           </a:stretch>
@@ -15914,134 +16023,6 @@
                   <wp:extent cx="3792772" cy="601230"/>
                   <wp:effectExtent l="0" t="0" r="0" b="8890"/>
                   <wp:docPr id="9" name="Imagen 9"/>
-                  <wp:cNvGraphicFramePr>
-                    <a:graphicFrameLocks xmlns:a="http://schemas.openxmlformats.org/drawingml/2006/main" noChangeAspect="1"/>
-                  </wp:cNvGraphicFramePr>
-                  <a:graphic xmlns:a="http://schemas.openxmlformats.org/drawingml/2006/main">
-                    <a:graphicData uri="http://schemas.openxmlformats.org/drawingml/2006/picture">
-                      <pic:pic xmlns:pic="http://schemas.openxmlformats.org/drawingml/2006/picture">
-                        <pic:nvPicPr>
-                          <pic:cNvPr id="0" name=""/>
-                          <pic:cNvPicPr/>
-                        </pic:nvPicPr>
-                        <pic:blipFill>
-                          <a:blip r:embed="rId59"/>
-                          <a:stretch>
-                            <a:fillRect/>
-                          </a:stretch>
-                        </pic:blipFill>
-                        <pic:spPr>
-                          <a:xfrm>
-                            <a:off x="0" y="0"/>
-                            <a:ext cx="3791765" cy="601070"/>
-                          </a:xfrm>
-                          <a:prstGeom prst="rect">
-                            <a:avLst/>
-                          </a:prstGeom>
-                        </pic:spPr>
-                      </pic:pic>
-                    </a:graphicData>
-                  </a:graphic>
-                </wp:inline>
-              </w:drawing>
-            </w:r>
-          </w:p>
-          <w:p>
-            <w:pPr>
-              <w:pStyle w:val="HTMLconformatoprevio"/>
-              <w:cnfStyle w:val="000000000000" w:firstRow="0" w:lastRow="0" w:firstColumn="0" w:lastColumn="0" w:oddVBand="0" w:evenVBand="0" w:oddHBand="0" w:evenHBand="0" w:firstRowFirstColumn="0" w:firstRowLastColumn="0" w:lastRowFirstColumn="0" w:lastRowLastColumn="0"/>
-              <w:rPr>
-                <w:i/>
-              </w:rPr>
-            </w:pPr>
-            <w:r>
-              <w:rPr>
-                <w:i/>
-              </w:rPr>
-              <w:t>ANTES</w:t>
-            </w:r>
-          </w:p>
-          <w:p>
-            <w:pPr>
-              <w:pStyle w:val="HTMLconformatoprevio"/>
-              <w:cnfStyle w:val="000000000000" w:firstRow="0" w:lastRow="0" w:firstColumn="0" w:lastColumn="0" w:oddVBand="0" w:evenVBand="0" w:oddHBand="0" w:evenHBand="0" w:firstRowFirstColumn="0" w:firstRowLastColumn="0" w:lastRowFirstColumn="0" w:lastRowLastColumn="0"/>
-              <w:rPr>
-                <w:i/>
-              </w:rPr>
-            </w:pPr>
-            <w:r>
-              <w:rPr>
-                <w:noProof/>
-              </w:rPr>
-              <w:drawing>
-                <wp:inline distT="0" distB="0" distL="0" distR="0" wp14:anchorId="683A8EDE" wp14:editId="2987C80C">
-                  <wp:extent cx="4133334" cy="523810"/>
-                  <wp:effectExtent l="0" t="0" r="635" b="0"/>
-                  <wp:docPr id="8" name="Imagen 8"/>
-                  <wp:cNvGraphicFramePr>
-                    <a:graphicFrameLocks xmlns:a="http://schemas.openxmlformats.org/drawingml/2006/main" noChangeAspect="1"/>
-                  </wp:cNvGraphicFramePr>
-                  <a:graphic xmlns:a="http://schemas.openxmlformats.org/drawingml/2006/main">
-                    <a:graphicData uri="http://schemas.openxmlformats.org/drawingml/2006/picture">
-                      <pic:pic xmlns:pic="http://schemas.openxmlformats.org/drawingml/2006/picture">
-                        <pic:nvPicPr>
-                          <pic:cNvPr id="0" name=""/>
-                          <pic:cNvPicPr/>
-                        </pic:nvPicPr>
-                        <pic:blipFill>
-                          <a:blip r:embed="rId60"/>
-                          <a:stretch>
-                            <a:fillRect/>
-                          </a:stretch>
-                        </pic:blipFill>
-                        <pic:spPr>
-                          <a:xfrm>
-                            <a:off x="0" y="0"/>
-                            <a:ext cx="4133334" cy="523810"/>
-                          </a:xfrm>
-                          <a:prstGeom prst="rect">
-                            <a:avLst/>
-                          </a:prstGeom>
-                        </pic:spPr>
-                      </pic:pic>
-                    </a:graphicData>
-                  </a:graphic>
-                </wp:inline>
-              </w:drawing>
-            </w:r>
-          </w:p>
-          <w:p>
-            <w:pPr>
-              <w:pStyle w:val="HTMLconformatoprevio"/>
-              <w:cnfStyle w:val="000000000000" w:firstRow="0" w:lastRow="0" w:firstColumn="0" w:lastColumn="0" w:oddVBand="0" w:evenVBand="0" w:oddHBand="0" w:evenHBand="0" w:firstRowFirstColumn="0" w:firstRowLastColumn="0" w:lastRowFirstColumn="0" w:lastRowLastColumn="0"/>
-              <w:rPr>
-                <w:i/>
-              </w:rPr>
-            </w:pPr>
-            <w:r>
-              <w:rPr>
-                <w:i/>
-              </w:rPr>
-              <w:t>DESPUÉS</w:t>
-            </w:r>
-          </w:p>
-          <w:p>
-            <w:pPr>
-              <w:pStyle w:val="HTMLconformatoprevio"/>
-              <w:cnfStyle w:val="000000000000" w:firstRow="0" w:lastRow="0" w:firstColumn="0" w:lastColumn="0" w:oddVBand="0" w:evenVBand="0" w:oddHBand="0" w:evenHBand="0" w:firstRowFirstColumn="0" w:firstRowLastColumn="0" w:lastRowFirstColumn="0" w:lastRowLastColumn="0"/>
-              <w:rPr>
-                <w:i/>
-              </w:rPr>
-            </w:pPr>
-            <w:r>
-              <w:rPr>
-                <w:noProof/>
-              </w:rPr>
-              <w:drawing>
-                <wp:inline distT="0" distB="0" distL="0" distR="0" wp14:anchorId="7E1E0CD8" wp14:editId="61DFAA1C">
-                  <wp:extent cx="4142857" cy="485714"/>
-                  <wp:effectExtent l="0" t="0" r="0" b="0"/>
-                  <wp:docPr id="14" name="Imagen 14"/>
                   <wp:cNvGraphicFramePr>
                     <a:graphicFrameLocks xmlns:a="http://schemas.openxmlformats.org/drawingml/2006/main" noChangeAspect="1"/>
                   </wp:cNvGraphicFramePr>
@@ -16061,7 +16042,7 @@
                         <pic:spPr>
                           <a:xfrm>
                             <a:off x="0" y="0"/>
-                            <a:ext cx="4142857" cy="485714"/>
+                            <a:ext cx="3791765" cy="601070"/>
                           </a:xfrm>
                           <a:prstGeom prst="rect">
                             <a:avLst/>
@@ -16082,55 +16063,30 @@
                 <w:i/>
               </w:rPr>
             </w:pPr>
-          </w:p>
-        </w:tc>
-      </w:tr>
-      <w:tr>
-        <w:trPr>
-          <w:cnfStyle w:val="000000100000" w:firstRow="0" w:lastRow="0" w:firstColumn="0" w:lastColumn="0" w:oddVBand="0" w:evenVBand="0" w:oddHBand="1" w:evenHBand="0" w:firstRowFirstColumn="0" w:firstRowLastColumn="0" w:lastRowFirstColumn="0" w:lastRowLastColumn="0"/>
-        </w:trPr>
-        <w:tc>
-          <w:tcPr>
-            <w:cnfStyle w:val="001000000000" w:firstRow="0" w:lastRow="0" w:firstColumn="1" w:lastColumn="0" w:oddVBand="0" w:evenVBand="0" w:oddHBand="0" w:evenHBand="0" w:firstRowFirstColumn="0" w:firstRowLastColumn="0" w:lastRowFirstColumn="0" w:lastRowLastColumn="0"/>
-            <w:tcW w:w="1100" w:type="dxa"/>
-          </w:tcPr>
-          <w:p>
-            <w:r>
-              <w:t>Caso Permiso existente</w:t>
-            </w:r>
-          </w:p>
-        </w:tc>
-        <w:tc>
-          <w:tcPr>
-            <w:tcW w:w="7620" w:type="dxa"/>
-          </w:tcPr>
-          <w:p>
-            <w:pPr>
-              <w:pStyle w:val="HTMLconformatoprevio"/>
-              <w:cnfStyle w:val="000000100000" w:firstRow="0" w:lastRow="0" w:firstColumn="0" w:lastColumn="0" w:oddVBand="0" w:evenVBand="0" w:oddHBand="1" w:evenHBand="0" w:firstRowFirstColumn="0" w:firstRowLastColumn="0" w:lastRowFirstColumn="0" w:lastRowLastColumn="0"/>
+            <w:r>
+              <w:rPr>
+                <w:i/>
+              </w:rPr>
+              <w:t>ANTES</w:t>
+            </w:r>
+          </w:p>
+          <w:p>
+            <w:pPr>
+              <w:pStyle w:val="HTMLconformatoprevio"/>
+              <w:cnfStyle w:val="000000000000" w:firstRow="0" w:lastRow="0" w:firstColumn="0" w:lastColumn="0" w:oddVBand="0" w:evenVBand="0" w:oddHBand="0" w:evenHBand="0" w:firstRowFirstColumn="0" w:firstRowLastColumn="0" w:lastRowFirstColumn="0" w:lastRowLastColumn="0"/>
+              <w:rPr>
+                <w:i/>
+              </w:rPr>
+            </w:pPr>
+            <w:r>
               <w:rPr>
                 <w:noProof/>
               </w:rPr>
-            </w:pPr>
-          </w:p>
-          <w:p>
-            <w:pPr>
-              <w:pStyle w:val="HTMLconformatoprevio"/>
-              <w:cnfStyle w:val="000000100000" w:firstRow="0" w:lastRow="0" w:firstColumn="0" w:lastColumn="0" w:oddVBand="0" w:evenVBand="0" w:oddHBand="1" w:evenHBand="0" w:firstRowFirstColumn="0" w:firstRowLastColumn="0" w:lastRowFirstColumn="0" w:lastRowLastColumn="0"/>
-              <w:rPr>
-                <w:noProof/>
-              </w:rPr>
-            </w:pPr>
-            <w:bookmarkStart w:id="0" w:name="_GoBack"/>
-            <w:r>
-              <w:rPr>
-                <w:noProof/>
-              </w:rPr>
               <w:drawing>
-                <wp:inline distT="0" distB="0" distL="0" distR="0" wp14:anchorId="5D90E130" wp14:editId="5EF41289">
-                  <wp:extent cx="4269850" cy="857062"/>
-                  <wp:effectExtent l="0" t="0" r="0" b="635"/>
-                  <wp:docPr id="16" name="Imagen 16"/>
+                <wp:inline distT="0" distB="0" distL="0" distR="0" wp14:anchorId="683A8EDE" wp14:editId="2987C80C">
+                  <wp:extent cx="4133334" cy="523810"/>
+                  <wp:effectExtent l="0" t="0" r="635" b="0"/>
+                  <wp:docPr id="8" name="Imagen 8"/>
                   <wp:cNvGraphicFramePr>
                     <a:graphicFrameLocks xmlns:a="http://schemas.openxmlformats.org/drawingml/2006/main" noChangeAspect="1"/>
                   </wp:cNvGraphicFramePr>
@@ -16150,6 +16106,158 @@
                         <pic:spPr>
                           <a:xfrm>
                             <a:off x="0" y="0"/>
+                            <a:ext cx="4133334" cy="523810"/>
+                          </a:xfrm>
+                          <a:prstGeom prst="rect">
+                            <a:avLst/>
+                          </a:prstGeom>
+                        </pic:spPr>
+                      </pic:pic>
+                    </a:graphicData>
+                  </a:graphic>
+                </wp:inline>
+              </w:drawing>
+            </w:r>
+          </w:p>
+          <w:p>
+            <w:pPr>
+              <w:pStyle w:val="HTMLconformatoprevio"/>
+              <w:cnfStyle w:val="000000000000" w:firstRow="0" w:lastRow="0" w:firstColumn="0" w:lastColumn="0" w:oddVBand="0" w:evenVBand="0" w:oddHBand="0" w:evenHBand="0" w:firstRowFirstColumn="0" w:firstRowLastColumn="0" w:lastRowFirstColumn="0" w:lastRowLastColumn="0"/>
+              <w:rPr>
+                <w:i/>
+              </w:rPr>
+            </w:pPr>
+            <w:r>
+              <w:rPr>
+                <w:i/>
+              </w:rPr>
+              <w:t>DESPUÉS</w:t>
+            </w:r>
+          </w:p>
+          <w:p>
+            <w:pPr>
+              <w:pStyle w:val="HTMLconformatoprevio"/>
+              <w:cnfStyle w:val="000000000000" w:firstRow="0" w:lastRow="0" w:firstColumn="0" w:lastColumn="0" w:oddVBand="0" w:evenVBand="0" w:oddHBand="0" w:evenHBand="0" w:firstRowFirstColumn="0" w:firstRowLastColumn="0" w:lastRowFirstColumn="0" w:lastRowLastColumn="0"/>
+              <w:rPr>
+                <w:i/>
+              </w:rPr>
+            </w:pPr>
+            <w:r>
+              <w:rPr>
+                <w:noProof/>
+              </w:rPr>
+              <w:drawing>
+                <wp:inline distT="0" distB="0" distL="0" distR="0" wp14:anchorId="7E1E0CD8" wp14:editId="61DFAA1C">
+                  <wp:extent cx="4142857" cy="485714"/>
+                  <wp:effectExtent l="0" t="0" r="0" b="0"/>
+                  <wp:docPr id="14" name="Imagen 14"/>
+                  <wp:cNvGraphicFramePr>
+                    <a:graphicFrameLocks xmlns:a="http://schemas.openxmlformats.org/drawingml/2006/main" noChangeAspect="1"/>
+                  </wp:cNvGraphicFramePr>
+                  <a:graphic xmlns:a="http://schemas.openxmlformats.org/drawingml/2006/main">
+                    <a:graphicData uri="http://schemas.openxmlformats.org/drawingml/2006/picture">
+                      <pic:pic xmlns:pic="http://schemas.openxmlformats.org/drawingml/2006/picture">
+                        <pic:nvPicPr>
+                          <pic:cNvPr id="0" name=""/>
+                          <pic:cNvPicPr/>
+                        </pic:nvPicPr>
+                        <pic:blipFill>
+                          <a:blip r:embed="rId63"/>
+                          <a:stretch>
+                            <a:fillRect/>
+                          </a:stretch>
+                        </pic:blipFill>
+                        <pic:spPr>
+                          <a:xfrm>
+                            <a:off x="0" y="0"/>
+                            <a:ext cx="4142857" cy="485714"/>
+                          </a:xfrm>
+                          <a:prstGeom prst="rect">
+                            <a:avLst/>
+                          </a:prstGeom>
+                        </pic:spPr>
+                      </pic:pic>
+                    </a:graphicData>
+                  </a:graphic>
+                </wp:inline>
+              </w:drawing>
+            </w:r>
+          </w:p>
+          <w:p>
+            <w:pPr>
+              <w:pStyle w:val="HTMLconformatoprevio"/>
+              <w:cnfStyle w:val="000000000000" w:firstRow="0" w:lastRow="0" w:firstColumn="0" w:lastColumn="0" w:oddVBand="0" w:evenVBand="0" w:oddHBand="0" w:evenHBand="0" w:firstRowFirstColumn="0" w:firstRowLastColumn="0" w:lastRowFirstColumn="0" w:lastRowLastColumn="0"/>
+              <w:rPr>
+                <w:i/>
+              </w:rPr>
+            </w:pPr>
+          </w:p>
+        </w:tc>
+      </w:tr>
+      <w:tr>
+        <w:trPr>
+          <w:cnfStyle w:val="000000100000" w:firstRow="0" w:lastRow="0" w:firstColumn="0" w:lastColumn="0" w:oddVBand="0" w:evenVBand="0" w:oddHBand="1" w:evenHBand="0" w:firstRowFirstColumn="0" w:firstRowLastColumn="0" w:lastRowFirstColumn="0" w:lastRowLastColumn="0"/>
+        </w:trPr>
+        <w:tc>
+          <w:tcPr>
+            <w:cnfStyle w:val="001000000000" w:firstRow="0" w:lastRow="0" w:firstColumn="1" w:lastColumn="0" w:oddVBand="0" w:evenVBand="0" w:oddHBand="0" w:evenHBand="0" w:firstRowFirstColumn="0" w:firstRowLastColumn="0" w:lastRowFirstColumn="0" w:lastRowLastColumn="0"/>
+            <w:tcW w:w="1100" w:type="dxa"/>
+          </w:tcPr>
+          <w:p>
+            <w:r>
+              <w:t>Caso Permiso existente</w:t>
+            </w:r>
+          </w:p>
+        </w:tc>
+        <w:tc>
+          <w:tcPr>
+            <w:tcW w:w="7620" w:type="dxa"/>
+          </w:tcPr>
+          <w:p>
+            <w:pPr>
+              <w:pStyle w:val="HTMLconformatoprevio"/>
+              <w:cnfStyle w:val="000000100000" w:firstRow="0" w:lastRow="0" w:firstColumn="0" w:lastColumn="0" w:oddVBand="0" w:evenVBand="0" w:oddHBand="1" w:evenHBand="0" w:firstRowFirstColumn="0" w:firstRowLastColumn="0" w:lastRowFirstColumn="0" w:lastRowLastColumn="0"/>
+              <w:rPr>
+                <w:noProof/>
+              </w:rPr>
+            </w:pPr>
+          </w:p>
+          <w:p>
+            <w:pPr>
+              <w:pStyle w:val="HTMLconformatoprevio"/>
+              <w:cnfStyle w:val="000000100000" w:firstRow="0" w:lastRow="0" w:firstColumn="0" w:lastColumn="0" w:oddVBand="0" w:evenVBand="0" w:oddHBand="1" w:evenHBand="0" w:firstRowFirstColumn="0" w:firstRowLastColumn="0" w:lastRowFirstColumn="0" w:lastRowLastColumn="0"/>
+              <w:rPr>
+                <w:noProof/>
+              </w:rPr>
+            </w:pPr>
+            <w:r>
+              <w:rPr>
+                <w:noProof/>
+              </w:rPr>
+              <w:drawing>
+                <wp:inline distT="0" distB="0" distL="0" distR="0" wp14:anchorId="5D90E130" wp14:editId="5EF41289">
+                  <wp:extent cx="4269850" cy="857062"/>
+                  <wp:effectExtent l="0" t="0" r="0" b="635"/>
+                  <wp:docPr id="16" name="Imagen 16"/>
+                  <wp:cNvGraphicFramePr>
+                    <a:graphicFrameLocks xmlns:a="http://schemas.openxmlformats.org/drawingml/2006/main" noChangeAspect="1"/>
+                  </wp:cNvGraphicFramePr>
+                  <a:graphic xmlns:a="http://schemas.openxmlformats.org/drawingml/2006/main">
+                    <a:graphicData uri="http://schemas.openxmlformats.org/drawingml/2006/picture">
+                      <pic:pic xmlns:pic="http://schemas.openxmlformats.org/drawingml/2006/picture">
+                        <pic:nvPicPr>
+                          <pic:cNvPr id="0" name=""/>
+                          <pic:cNvPicPr/>
+                        </pic:nvPicPr>
+                        <pic:blipFill>
+                          <a:blip r:embed="rId64"/>
+                          <a:stretch>
+                            <a:fillRect/>
+                          </a:stretch>
+                        </pic:blipFill>
+                        <pic:spPr>
+                          <a:xfrm>
+                            <a:off x="0" y="0"/>
                             <a:ext cx="4268716" cy="856834"/>
                           </a:xfrm>
                           <a:prstGeom prst="rect">
@@ -16162,7 +16270,6 @@
                 </wp:inline>
               </w:drawing>
             </w:r>
-            <w:bookmarkEnd w:id="0"/>
           </w:p>
         </w:tc>
       </w:tr>
@@ -16196,7 +16303,7 @@
                     <pic:cNvPicPr/>
                   </pic:nvPicPr>
                   <pic:blipFill>
-                    <a:blip r:embed="rId63"/>
+                    <a:blip r:embed="rId65"/>
                     <a:stretch>
                       <a:fillRect/>
                     </a:stretch>
@@ -16282,7 +16389,7 @@
             <w:pPr>
               <w:cnfStyle w:val="000000100000" w:firstRow="0" w:lastRow="0" w:firstColumn="0" w:lastColumn="0" w:oddVBand="0" w:evenVBand="0" w:oddHBand="1" w:evenHBand="0" w:firstRowFirstColumn="0" w:firstRowLastColumn="0" w:lastRowFirstColumn="0" w:lastRowLastColumn="0"/>
             </w:pPr>
-            <w:hyperlink r:id="rId64" w:anchor="!/Token/Token_RefreshToken" w:history="1">
+            <w:hyperlink r:id="rId66" w:anchor="!/Token/Token_RefreshToken" w:history="1">
               <w:r>
                 <w:t>Si hay token, refresca la fecha de expiración del token del usuario correspondiente, si no existe, lo crea</w:t>
               </w:r>
@@ -16397,7 +16504,7 @@
                 <w:lang w:val="en-US"/>
               </w:rPr>
             </w:pPr>
-            <w:hyperlink r:id="rId65" w:history="1">
+            <w:hyperlink r:id="rId67" w:history="1">
               <w:r>
                 <w:rPr>
                   <w:rStyle w:val="Hipervnculo"/>
@@ -16540,7 +16647,7 @@
                           <pic:cNvPicPr/>
                         </pic:nvPicPr>
                         <pic:blipFill>
-                          <a:blip r:embed="rId66"/>
+                          <a:blip r:embed="rId68"/>
                           <a:stretch>
                             <a:fillRect/>
                           </a:stretch>
@@ -16686,7 +16793,7 @@
                           <pic:cNvPicPr/>
                         </pic:nvPicPr>
                         <pic:blipFill>
-                          <a:blip r:embed="rId67"/>
+                          <a:blip r:embed="rId69"/>
                           <a:stretch>
                             <a:fillRect/>
                           </a:stretch>
@@ -16792,7 +16899,7 @@
                           <pic:cNvPicPr/>
                         </pic:nvPicPr>
                         <pic:blipFill>
-                          <a:blip r:embed="rId68"/>
+                          <a:blip r:embed="rId70"/>
                           <a:stretch>
                             <a:fillRect/>
                           </a:stretch>

</xml_diff>